<commit_message>
minor up to date
</commit_message>
<xml_diff>
--- a/appV2/Template/templateV1.docx
+++ b/appV2/Template/templateV1.docx
@@ -5524,7 +5524,6 @@
         </w:rPr>
         <w:t>is_</w:t>
       </w:r>
-      <w:proofErr w:type="gramStart"/>
       <w:r>
         <w:rPr>
           <w:b/>
@@ -5536,14 +5535,7 @@
         <w:rPr>
           <w:b/>
         </w:rPr>
-        <w:t>%</w:t>
-      </w:r>
-      <w:proofErr w:type="gramEnd"/>
-      <w:r>
-        <w:rPr>
-          <w:b/>
-        </w:rPr>
-        <w:t>}</w:t>
+        <w:t>%}</w:t>
       </w:r>
     </w:p>
     <w:p>
@@ -5947,7 +5939,6 @@
         </w:rPr>
       </w:pPr>
       <w:proofErr w:type="spellStart"/>
-      <w:proofErr w:type="gramStart"/>
       <w:r>
         <w:rPr>
           <w:b/>
@@ -5959,28 +5950,28 @@
         <w:rPr>
           <w:b/>
         </w:rPr>
-        <w:t> :</w:t>
-      </w:r>
-      <w:proofErr w:type="gramEnd"/>
-      <w:r>
+        <w:t xml:space="preserve"> : </w:t>
+      </w:r>
+    </w:p>
+    <w:p>
+      <w:pPr>
         <w:rPr>
           <w:b/>
         </w:rPr>
-        <w:t xml:space="preserve"> </w:t>
-      </w:r>
-    </w:p>
-    <w:p>
-      <w:pPr>
+      </w:pPr>
+      <w:r>
         <w:rPr>
           <w:b/>
         </w:rPr>
-      </w:pPr>
-      <w:r>
+        <w:t xml:space="preserve">  </w:t>
+      </w:r>
+    </w:p>
+    <w:p>
+      <w:pPr>
         <w:rPr>
           <w:b/>
         </w:rPr>
-        <w:t xml:space="preserve">  </w:t>
-      </w:r>
+      </w:pPr>
     </w:p>
     <w:p>
       <w:pPr>
@@ -5995,53 +5986,38 @@
           <w:b/>
         </w:rPr>
       </w:pPr>
-    </w:p>
-    <w:p>
-      <w:pPr>
+      <w:r>
         <w:rPr>
           <w:b/>
         </w:rPr>
-      </w:pPr>
+        <w:t xml:space="preserve">{%p </w:t>
+      </w:r>
+      <w:proofErr w:type="spellStart"/>
       <w:r>
         <w:rPr>
           <w:b/>
         </w:rPr>
-        <w:t xml:space="preserve">{%p </w:t>
+        <w:t>endif</w:t>
+      </w:r>
+      <w:proofErr w:type="spellEnd"/>
+      <w:r>
+        <w:rPr>
+          <w:b/>
+        </w:rPr>
+        <w:t xml:space="preserve"> %}</w:t>
+      </w:r>
+    </w:p>
+    <w:p>
+      <w:r>
+        <w:t xml:space="preserve">{%p if </w:t>
       </w:r>
       <w:proofErr w:type="spellStart"/>
       <w:r>
-        <w:rPr>
-          <w:b/>
-        </w:rPr>
-        <w:t>endif</w:t>
+        <w:t>is_Etape</w:t>
       </w:r>
       <w:proofErr w:type="spellEnd"/>
       <w:r>
-        <w:rPr>
-          <w:b/>
-        </w:rPr>
-        <w:t xml:space="preserve"> %}</w:t>
-      </w:r>
-    </w:p>
-    <w:p>
-      <w:r>
-        <w:t xml:space="preserve">{%p if </w:t>
-      </w:r>
-      <w:proofErr w:type="spellStart"/>
-      <w:r>
-        <w:t>is_</w:t>
-      </w:r>
-      <w:proofErr w:type="gramStart"/>
-      <w:r>
-        <w:t>Etape</w:t>
-      </w:r>
-      <w:proofErr w:type="spellEnd"/>
-      <w:r>
-        <w:t>%</w:t>
-      </w:r>
-      <w:proofErr w:type="gramEnd"/>
-      <w:r>
-        <w:t>}</w:t>
+        <w:t>%}</w:t>
       </w:r>
     </w:p>
     <w:p/>
@@ -6337,7 +6313,6 @@
         <w:t xml:space="preserve"> %}</w:t>
       </w:r>
     </w:p>
-    <w:p/>
     <w:p>
       <w:r>
         <w:t xml:space="preserve">{%r </w:t>
@@ -6456,7 +6431,7 @@
                   <a:blip r:embed="rId1" cstate="print">
                     <a:extLst>
                       <a:ext uri="{28A0092B-C50C-407E-A947-70E740481C1C}">
-                        <a14:useLocalDpi xmlns:a14="http://schemas.microsoft.com/office/drawing/2010/main" xmlns:wps="http://schemas.microsoft.com/office/word/2010/wordprocessingShape" xmlns:wpi="http://schemas.microsoft.com/office/word/2010/wordprocessingInk" xmlns:wpg="http://schemas.microsoft.com/office/word/2010/wordprocessingGroup" xmlns:w15="http://schemas.microsoft.com/office/word/2012/wordml" xmlns:w14="http://schemas.microsoft.com/office/word/2010/wordml" xmlns:w="http://schemas.openxmlformats.org/wordprocessingml/2006/main" xmlns:w10="urn:schemas-microsoft-com:office:word" xmlns:wp14="http://schemas.microsoft.com/office/word/2010/wordprocessingDrawing" xmlns:v="urn:schemas-microsoft-com:vml" xmlns:o="urn:schemas-microsoft-com:office:office" xmlns:mc="http://schemas.openxmlformats.org/markup-compatibility/2006" xmlns:wpc="http://schemas.microsoft.com/office/word/2010/wordprocessingCanvas" xmlns="" val="0"/>
+                        <a14:useLocalDpi xmlns="" xmlns:wpc="http://schemas.microsoft.com/office/word/2010/wordprocessingCanvas" xmlns:mc="http://schemas.openxmlformats.org/markup-compatibility/2006" xmlns:o="urn:schemas-microsoft-com:office:office" xmlns:v="urn:schemas-microsoft-com:vml" xmlns:wp14="http://schemas.microsoft.com/office/word/2010/wordprocessingDrawing" xmlns:w10="urn:schemas-microsoft-com:office:word" xmlns:w="http://schemas.openxmlformats.org/wordprocessingml/2006/main" xmlns:w14="http://schemas.microsoft.com/office/word/2010/wordml" xmlns:w15="http://schemas.microsoft.com/office/word/2012/wordml" xmlns:wpg="http://schemas.microsoft.com/office/word/2010/wordprocessingGroup" xmlns:wpi="http://schemas.microsoft.com/office/word/2010/wordprocessingInk" xmlns:wps="http://schemas.microsoft.com/office/word/2010/wordprocessingShape" xmlns:a14="http://schemas.microsoft.com/office/drawing/2010/main" val="0"/>
                       </a:ext>
                     </a:extLst>
                   </a:blip>
@@ -6476,7 +6451,7 @@
                   </a:ln>
                   <a:extLst>
                     <a:ext uri="{53640926-AAD7-44D8-BBD7-CCE9431645EC}">
-                      <a14:shadowObscured xmlns:a14="http://schemas.microsoft.com/office/drawing/2010/main" xmlns:wps="http://schemas.microsoft.com/office/word/2010/wordprocessingShape" xmlns:wpi="http://schemas.microsoft.com/office/word/2010/wordprocessingInk" xmlns:wpg="http://schemas.microsoft.com/office/word/2010/wordprocessingGroup" xmlns:w15="http://schemas.microsoft.com/office/word/2012/wordml" xmlns:w14="http://schemas.microsoft.com/office/word/2010/wordml" xmlns:w="http://schemas.openxmlformats.org/wordprocessingml/2006/main" xmlns:w10="urn:schemas-microsoft-com:office:word" xmlns:wp14="http://schemas.microsoft.com/office/word/2010/wordprocessingDrawing" xmlns:v="urn:schemas-microsoft-com:vml" xmlns:o="urn:schemas-microsoft-com:office:office" xmlns:mc="http://schemas.openxmlformats.org/markup-compatibility/2006" xmlns:wpc="http://schemas.microsoft.com/office/word/2010/wordprocessingCanvas" xmlns=""/>
+                      <a14:shadowObscured xmlns="" xmlns:wpc="http://schemas.microsoft.com/office/word/2010/wordprocessingCanvas" xmlns:mc="http://schemas.openxmlformats.org/markup-compatibility/2006" xmlns:o="urn:schemas-microsoft-com:office:office" xmlns:v="urn:schemas-microsoft-com:vml" xmlns:wp14="http://schemas.microsoft.com/office/word/2010/wordprocessingDrawing" xmlns:w10="urn:schemas-microsoft-com:office:word" xmlns:w="http://schemas.openxmlformats.org/wordprocessingml/2006/main" xmlns:w14="http://schemas.microsoft.com/office/word/2010/wordml" xmlns:w15="http://schemas.microsoft.com/office/word/2012/wordml" xmlns:wpg="http://schemas.microsoft.com/office/word/2010/wordprocessingGroup" xmlns:wpi="http://schemas.microsoft.com/office/word/2010/wordprocessingInk" xmlns:wps="http://schemas.microsoft.com/office/word/2010/wordprocessingShape" xmlns:a14="http://schemas.microsoft.com/office/drawing/2010/main"/>
                     </a:ext>
                   </a:extLst>
                 </pic:spPr>
@@ -6535,7 +6510,7 @@
         <w:sz w:val="18"/>
         <w:lang w:val="fr-FR"/>
       </w:rPr>
-      <w:t>3</w:t>
+      <w:t>9</w:t>
     </w:r>
     <w:r>
       <w:rPr>
@@ -8555,7 +8530,7 @@
 </file>
 
 <file path=customXml/itemProps1.xml><?xml version="1.0" encoding="utf-8"?>
-<ds:datastoreItem xmlns:ds="http://schemas.openxmlformats.org/officeDocument/2006/customXml" ds:itemID="{112B0684-5254-435E-BE3B-E6423608AD55}">
+<ds:datastoreItem xmlns:ds="http://schemas.openxmlformats.org/officeDocument/2006/customXml" ds:itemID="{8B93108B-60E1-4ABE-BB76-90EFAA7E6078}">
   <ds:schemaRefs>
     <ds:schemaRef ds:uri="http://schemas.openxmlformats.org/officeDocument/2006/bibliography"/>
   </ds:schemaRefs>

</xml_diff>